<commit_message>
modified:   InfoAplicada PROYECTO/Planificacion de Scrum.docx
</commit_message>
<xml_diff>
--- a/InfoAplicada PROYECTO/Planificacion de Scrum.docx
+++ b/InfoAplicada PROYECTO/Planificacion de Scrum.docx
@@ -124,7 +124,7 @@
     </w:p>
     <w:p>
       <w:pPr>
-        <w:pStyle w:val="Prrafodelista"/>
+        <w:pStyle w:val="ListParagraph"/>
         <w:numPr>
           <w:ilvl w:val="0"/>
           <w:numId w:val="2"/>
@@ -139,6 +139,37 @@
           <w:sz w:val="24"/>
           <w:szCs w:val="24"/>
         </w:rPr>
+        <w:t xml:space="preserve">Categorizar clientes pro </w:t>
+      </w:r>
+      <w:proofErr w:type="spellStart"/>
+      <w:r>
+        <w:rPr>
+          <w:sz w:val="24"/>
+          <w:szCs w:val="24"/>
+        </w:rPr>
+        <w:t>ubicaci</w:t>
+      </w:r>
+      <w:r>
+        <w:rPr>
+          <w:sz w:val="24"/>
+          <w:szCs w:val="24"/>
+          <w:lang w:val="es-CR"/>
+        </w:rPr>
+        <w:t>ó</w:t>
+      </w:r>
+      <w:proofErr w:type="spellEnd"/>
+      <w:r>
+        <w:rPr>
+          <w:sz w:val="24"/>
+          <w:szCs w:val="24"/>
+        </w:rPr>
+        <w:t>n</w:t>
+      </w:r>
+      <w:r>
+        <w:rPr>
+          <w:sz w:val="24"/>
+          <w:szCs w:val="24"/>
+        </w:rPr>
         <w:t xml:space="preserve">                    </w:t>
       </w:r>
       <w:r>
@@ -180,7 +211,7 @@
     </w:p>
     <w:p>
       <w:pPr>
-        <w:pStyle w:val="Prrafodelista"/>
+        <w:pStyle w:val="ListParagraph"/>
         <w:numPr>
           <w:ilvl w:val="0"/>
           <w:numId w:val="2"/>
@@ -195,7 +226,28 @@
           <w:sz w:val="24"/>
           <w:szCs w:val="24"/>
         </w:rPr>
+        <w:t>Categorizar clientes por edades (niños 10 -12, jóvenes 12-30, adultos)</w:t>
+      </w:r>
+      <w:r>
+        <w:rPr>
+          <w:sz w:val="24"/>
+          <w:szCs w:val="24"/>
+        </w:rPr>
         <w:t xml:space="preserve"> </w:t>
+      </w:r>
+      <w:r>
+        <w:rPr>
+          <w:sz w:val="24"/>
+          <w:szCs w:val="24"/>
+        </w:rPr>
+        <w:tab/>
+      </w:r>
+      <w:r>
+        <w:rPr>
+          <w:sz w:val="24"/>
+          <w:szCs w:val="24"/>
+        </w:rPr>
+        <w:tab/>
       </w:r>
       <w:r>
         <w:rPr>
@@ -271,7 +323,7 @@
     </w:p>
     <w:p>
       <w:pPr>
-        <w:pStyle w:val="Prrafodelista"/>
+        <w:pStyle w:val="ListParagraph"/>
         <w:numPr>
           <w:ilvl w:val="0"/>
           <w:numId w:val="2"/>
@@ -286,6 +338,13 @@
           <w:sz w:val="24"/>
           <w:szCs w:val="24"/>
         </w:rPr>
+        <w:t>Categorizar por categorías de productos</w:t>
+      </w:r>
+      <w:r>
+        <w:rPr>
+          <w:sz w:val="24"/>
+          <w:szCs w:val="24"/>
+        </w:rPr>
         <w:t xml:space="preserve"> </w:t>
       </w:r>
       <w:r>
@@ -334,7 +393,7 @@
     </w:p>
     <w:p>
       <w:pPr>
-        <w:pStyle w:val="Prrafodelista"/>
+        <w:pStyle w:val="ListParagraph"/>
         <w:numPr>
           <w:ilvl w:val="0"/>
           <w:numId w:val="2"/>
@@ -349,6 +408,29 @@
           <w:sz w:val="24"/>
           <w:szCs w:val="24"/>
         </w:rPr>
+        <w:t>Detallar datos del</w:t>
+      </w:r>
+      <w:r>
+        <w:rPr>
+          <w:sz w:val="24"/>
+          <w:szCs w:val="24"/>
+        </w:rPr>
+        <w:t xml:space="preserve"> cliente al darle </w:t>
+      </w:r>
+      <w:proofErr w:type="spellStart"/>
+      <w:r>
+        <w:rPr>
+          <w:sz w:val="24"/>
+          <w:szCs w:val="24"/>
+        </w:rPr>
+        <w:t>click</w:t>
+      </w:r>
+      <w:proofErr w:type="spellEnd"/>
+      <w:r>
+        <w:rPr>
+          <w:sz w:val="24"/>
+          <w:szCs w:val="24"/>
+        </w:rPr>
         <w:t xml:space="preserve"> </w:t>
       </w:r>
       <w:r>
@@ -397,7 +479,7 @@
     </w:p>
     <w:p>
       <w:pPr>
-        <w:pStyle w:val="Prrafodelista"/>
+        <w:pStyle w:val="ListParagraph"/>
         <w:numPr>
           <w:ilvl w:val="0"/>
           <w:numId w:val="2"/>
@@ -412,7 +494,102 @@
           <w:sz w:val="24"/>
           <w:szCs w:val="24"/>
         </w:rPr>
+        <w:t xml:space="preserve">Monto que </w:t>
+      </w:r>
+      <w:proofErr w:type="spellStart"/>
+      <w:proofErr w:type="gramStart"/>
+      <w:r>
+        <w:rPr>
+          <w:sz w:val="24"/>
+          <w:szCs w:val="24"/>
+        </w:rPr>
+        <w:t>a</w:t>
+      </w:r>
+      <w:proofErr w:type="spellEnd"/>
+      <w:proofErr w:type="gramEnd"/>
+      <w:r>
+        <w:rPr>
+          <w:sz w:val="24"/>
+          <w:szCs w:val="24"/>
+        </w:rPr>
+        <w:t xml:space="preserve"> invertido en compras el cliente</w:t>
+      </w:r>
+      <w:r>
+        <w:rPr>
+          <w:sz w:val="24"/>
+          <w:szCs w:val="24"/>
+        </w:rPr>
         <w:t xml:space="preserve"> </w:t>
+      </w:r>
+      <w:r>
+        <w:rPr>
+          <w:sz w:val="24"/>
+          <w:szCs w:val="24"/>
+        </w:rPr>
+        <w:tab/>
+      </w:r>
+      <w:r>
+        <w:rPr>
+          <w:sz w:val="24"/>
+          <w:szCs w:val="24"/>
+        </w:rPr>
+        <w:tab/>
+      </w:r>
+      <w:r>
+        <w:rPr>
+          <w:sz w:val="24"/>
+          <w:szCs w:val="24"/>
+        </w:rPr>
+        <w:tab/>
+      </w:r>
+      <w:r>
+        <w:rPr>
+          <w:sz w:val="24"/>
+          <w:szCs w:val="24"/>
+        </w:rPr>
+        <w:tab/>
+      </w:r>
+      <w:r>
+        <w:rPr>
+          <w:sz w:val="24"/>
+          <w:szCs w:val="24"/>
+        </w:rPr>
+        <w:tab/>
+      </w:r>
+      <w:r>
+        <w:rPr>
+          <w:sz w:val="24"/>
+          <w:szCs w:val="24"/>
+        </w:rPr>
+        <w:tab/>
+      </w:r>
+      <w:r>
+        <w:rPr>
+          <w:sz w:val="24"/>
+          <w:szCs w:val="24"/>
+        </w:rPr>
+        <w:tab/>
+      </w:r>
+      <w:r>
+        <w:rPr>
+          <w:sz w:val="24"/>
+          <w:szCs w:val="24"/>
+        </w:rPr>
+        <w:tab/>
+      </w:r>
+      <w:r>
+        <w:rPr>
+          <w:sz w:val="24"/>
+          <w:szCs w:val="24"/>
+        </w:rPr>
+        <w:tab/>
+      </w:r>
+      <w:r>
+        <w:rPr>
+          <w:sz w:val="24"/>
+          <w:szCs w:val="24"/>
+        </w:rPr>
+        <w:tab/>
       </w:r>
       <w:r>
         <w:rPr>
@@ -467,7 +644,7 @@
     </w:p>
     <w:p>
       <w:pPr>
-        <w:pStyle w:val="Prrafodelista"/>
+        <w:pStyle w:val="ListParagraph"/>
         <w:numPr>
           <w:ilvl w:val="0"/>
           <w:numId w:val="2"/>
@@ -482,6 +659,36 @@
           <w:sz w:val="24"/>
           <w:szCs w:val="24"/>
         </w:rPr>
+        <w:t xml:space="preserve">Mostrar categoría q </w:t>
+      </w:r>
+      <w:proofErr w:type="spellStart"/>
+      <w:r>
+        <w:rPr>
+          <w:sz w:val="24"/>
+          <w:szCs w:val="24"/>
+        </w:rPr>
+        <w:t>mas</w:t>
+      </w:r>
+      <w:proofErr w:type="spellEnd"/>
+      <w:r>
+        <w:rPr>
+          <w:sz w:val="24"/>
+          <w:szCs w:val="24"/>
+        </w:rPr>
+        <w:t xml:space="preserve"> compra</w:t>
+      </w:r>
+      <w:r>
+        <w:rPr>
+          <w:sz w:val="24"/>
+          <w:szCs w:val="24"/>
+        </w:rPr>
+        <w:tab/>
+      </w:r>
+      <w:r>
+        <w:rPr>
+          <w:sz w:val="24"/>
+          <w:szCs w:val="24"/>
+        </w:rPr>
         <w:t xml:space="preserve"> </w:t>
       </w:r>
       <w:r>
@@ -530,7 +737,7 @@
     </w:p>
     <w:p>
       <w:pPr>
-        <w:pStyle w:val="Prrafodelista"/>
+        <w:pStyle w:val="ListParagraph"/>
         <w:numPr>
           <w:ilvl w:val="0"/>
           <w:numId w:val="2"/>
@@ -545,6 +752,27 @@
           <w:sz w:val="24"/>
           <w:szCs w:val="24"/>
         </w:rPr>
+        <w:t>Mostrar clientes morosos</w:t>
+      </w:r>
+      <w:r>
+        <w:rPr>
+          <w:sz w:val="24"/>
+          <w:szCs w:val="24"/>
+        </w:rPr>
+        <w:tab/>
+      </w:r>
+      <w:r>
+        <w:rPr>
+          <w:sz w:val="24"/>
+          <w:szCs w:val="24"/>
+        </w:rPr>
+        <w:tab/>
+      </w:r>
+      <w:r>
+        <w:rPr>
+          <w:sz w:val="24"/>
+          <w:szCs w:val="24"/>
+        </w:rPr>
         <w:t xml:space="preserve"> </w:t>
       </w:r>
       <w:r>
@@ -593,7 +821,7 @@
     </w:p>
     <w:p>
       <w:pPr>
-        <w:pStyle w:val="Prrafodelista"/>
+        <w:pStyle w:val="ListParagraph"/>
         <w:numPr>
           <w:ilvl w:val="0"/>
           <w:numId w:val="2"/>
@@ -608,6 +836,13 @@
           <w:sz w:val="24"/>
           <w:szCs w:val="24"/>
         </w:rPr>
+        <w:t>Enviar promociones por categoría</w:t>
+      </w:r>
+      <w:r>
+        <w:rPr>
+          <w:sz w:val="24"/>
+          <w:szCs w:val="24"/>
+        </w:rPr>
         <w:t xml:space="preserve"> </w:t>
       </w:r>
       <w:r>
@@ -651,6 +886,19 @@
           <w:szCs w:val="24"/>
         </w:rPr>
         <w:tab/>
+      </w:r>
+      <w:r>
+        <w:rPr>
+          <w:sz w:val="24"/>
+          <w:szCs w:val="24"/>
+        </w:rPr>
+        <w:tab/>
+      </w:r>
+      <w:r>
+        <w:rPr>
+          <w:sz w:val="24"/>
+          <w:szCs w:val="24"/>
+        </w:rPr>
         <w:t>18.</w:t>
       </w:r>
       <w:r>
@@ -663,7 +911,7 @@
     </w:p>
     <w:p>
       <w:pPr>
-        <w:pStyle w:val="Prrafodelista"/>
+        <w:pStyle w:val="ListParagraph"/>
         <w:numPr>
           <w:ilvl w:val="0"/>
           <w:numId w:val="2"/>
@@ -721,12 +969,53 @@
           <w:szCs w:val="24"/>
         </w:rPr>
         <w:tab/>
+      </w:r>
+      <w:r>
+        <w:rPr>
+          <w:sz w:val="24"/>
+          <w:szCs w:val="24"/>
+        </w:rPr>
+        <w:tab/>
+      </w:r>
+      <w:r>
+        <w:rPr>
+          <w:sz w:val="24"/>
+          <w:szCs w:val="24"/>
+        </w:rPr>
+        <w:tab/>
+      </w:r>
+      <w:r>
+        <w:rPr>
+          <w:sz w:val="24"/>
+          <w:szCs w:val="24"/>
+        </w:rPr>
+        <w:tab/>
+      </w:r>
+      <w:r>
+        <w:rPr>
+          <w:sz w:val="24"/>
+          <w:szCs w:val="24"/>
+        </w:rPr>
+        <w:tab/>
+      </w:r>
+      <w:r>
+        <w:rPr>
+          <w:sz w:val="24"/>
+          <w:szCs w:val="24"/>
+        </w:rPr>
+        <w:tab/>
+      </w:r>
+      <w:r>
+        <w:rPr>
+          <w:sz w:val="24"/>
+          <w:szCs w:val="24"/>
+        </w:rPr>
         <w:t>19.</w:t>
       </w:r>
     </w:p>
     <w:p>
       <w:pPr>
-        <w:pStyle w:val="Prrafodelista"/>
+        <w:pStyle w:val="ListParagraph"/>
         <w:numPr>
           <w:ilvl w:val="0"/>
           <w:numId w:val="2"/>
@@ -784,7 +1073,55 @@
           <w:szCs w:val="24"/>
         </w:rPr>
         <w:tab/>
+      </w:r>
+      <w:r>
+        <w:rPr>
+          <w:sz w:val="24"/>
+          <w:szCs w:val="24"/>
+        </w:rPr>
+        <w:tab/>
+      </w:r>
+      <w:r>
+        <w:rPr>
+          <w:sz w:val="24"/>
+          <w:szCs w:val="24"/>
+        </w:rPr>
+        <w:tab/>
+      </w:r>
+      <w:r>
+        <w:rPr>
+          <w:sz w:val="24"/>
+          <w:szCs w:val="24"/>
+        </w:rPr>
+        <w:tab/>
+      </w:r>
+      <w:r>
+        <w:rPr>
+          <w:sz w:val="24"/>
+          <w:szCs w:val="24"/>
+        </w:rPr>
+        <w:tab/>
+      </w:r>
+      <w:r>
+        <w:rPr>
+          <w:sz w:val="24"/>
+          <w:szCs w:val="24"/>
+        </w:rPr>
+        <w:tab/>
+      </w:r>
+      <w:r>
+        <w:rPr>
+          <w:sz w:val="24"/>
+          <w:szCs w:val="24"/>
+        </w:rPr>
         <w:t>20.</w:t>
+      </w:r>
+      <w:r>
+        <w:rPr>
+          <w:sz w:val="24"/>
+          <w:szCs w:val="24"/>
+        </w:rPr>
+        <w:tab/>
       </w:r>
     </w:p>
     <w:p>
@@ -822,7 +1159,7 @@
     </w:p>
     <w:tbl>
       <w:tblPr>
-        <w:tblStyle w:val="Tablaconcuadrcula"/>
+        <w:tblStyle w:val="TableGrid"/>
         <w:tblW w:w="0" w:type="auto"/>
         <w:tblLook w:val="04A0" w:firstRow="1" w:lastRow="0" w:firstColumn="1" w:lastColumn="0" w:noHBand="0" w:noVBand="1"/>
       </w:tblPr>
@@ -935,6 +1272,14 @@
                 <w:szCs w:val="24"/>
               </w:rPr>
             </w:pPr>
+            <w:r>
+              <w:rPr>
+                <w:b/>
+                <w:sz w:val="24"/>
+                <w:szCs w:val="24"/>
+              </w:rPr>
+              <w:t>Categorización de clientes según categorías de productos mas compradas</w:t>
+            </w:r>
           </w:p>
           <w:p>
             <w:pPr>
@@ -1012,6 +1357,33 @@
                 <w:szCs w:val="24"/>
               </w:rPr>
             </w:pPr>
+            <w:r>
+              <w:rPr>
+                <w:b/>
+                <w:sz w:val="24"/>
+                <w:szCs w:val="24"/>
+              </w:rPr>
+              <w:lastRenderedPageBreak/>
+              <w:t xml:space="preserve">Búsqueda de clientes por nombre cedula, región, categorías, compras mayores(vip), consulta </w:t>
+            </w:r>
+            <w:proofErr w:type="spellStart"/>
+            <w:r>
+              <w:rPr>
+                <w:b/>
+                <w:sz w:val="24"/>
+                <w:szCs w:val="24"/>
+              </w:rPr>
+              <w:t>info</w:t>
+            </w:r>
+            <w:proofErr w:type="spellEnd"/>
+            <w:r>
+              <w:rPr>
+                <w:b/>
+                <w:sz w:val="24"/>
+                <w:szCs w:val="24"/>
+              </w:rPr>
+              <w:t xml:space="preserve"> del cliente detallada</w:t>
+            </w:r>
           </w:p>
         </w:tc>
         <w:tc>
@@ -1062,6 +1434,7 @@
                 <w:sz w:val="24"/>
                 <w:szCs w:val="24"/>
               </w:rPr>
+              <w:lastRenderedPageBreak/>
               <w:t>Resultado 1</w:t>
             </w:r>
           </w:p>
@@ -1179,6 +1552,8 @@
                 <w:szCs w:val="24"/>
               </w:rPr>
             </w:pPr>
+            <w:bookmarkStart w:id="0" w:name="_GoBack"/>
+            <w:bookmarkEnd w:id="0"/>
           </w:p>
           <w:p>
             <w:pPr>
@@ -1188,8 +1563,6 @@
                 <w:szCs w:val="24"/>
               </w:rPr>
             </w:pPr>
-            <w:bookmarkStart w:id="0" w:name="_GoBack"/>
-            <w:bookmarkEnd w:id="0"/>
           </w:p>
           <w:p>
             <w:pPr>
@@ -1605,13 +1978,13 @@
     <w:name w:val="Normal"/>
     <w:qFormat/>
   </w:style>
-  <w:style w:type="character" w:default="1" w:styleId="Fuentedeprrafopredeter">
+  <w:style w:type="character" w:default="1" w:styleId="DefaultParagraphFont">
     <w:name w:val="Default Paragraph Font"/>
     <w:uiPriority w:val="1"/>
     <w:semiHidden/>
     <w:unhideWhenUsed/>
   </w:style>
-  <w:style w:type="table" w:default="1" w:styleId="Tablanormal">
+  <w:style w:type="table" w:default="1" w:styleId="TableNormal">
     <w:name w:val="Normal Table"/>
     <w:uiPriority w:val="99"/>
     <w:semiHidden/>
@@ -1626,15 +1999,15 @@
       </w:tblCellMar>
     </w:tblPr>
   </w:style>
-  <w:style w:type="numbering" w:default="1" w:styleId="Sinlista">
+  <w:style w:type="numbering" w:default="1" w:styleId="NoList">
     <w:name w:val="No List"/>
     <w:uiPriority w:val="99"/>
     <w:semiHidden/>
     <w:unhideWhenUsed/>
   </w:style>
-  <w:style w:type="table" w:styleId="Tablaconcuadrcula">
+  <w:style w:type="table" w:styleId="TableGrid">
     <w:name w:val="Table Grid"/>
-    <w:basedOn w:val="Tablanormal"/>
+    <w:basedOn w:val="TableNormal"/>
     <w:uiPriority w:val="59"/>
     <w:rsid w:val="00C14814"/>
     <w:pPr>
@@ -1651,7 +2024,7 @@
       </w:tblBorders>
     </w:tblPr>
   </w:style>
-  <w:style w:type="paragraph" w:styleId="Prrafodelista">
+  <w:style w:type="paragraph" w:styleId="ListParagraph">
     <w:name w:val="List Paragraph"/>
     <w:basedOn w:val="Normal"/>
     <w:uiPriority w:val="34"/>
@@ -1825,13 +2198,13 @@
     <w:name w:val="Normal"/>
     <w:qFormat/>
   </w:style>
-  <w:style w:type="character" w:default="1" w:styleId="Fuentedeprrafopredeter">
+  <w:style w:type="character" w:default="1" w:styleId="DefaultParagraphFont">
     <w:name w:val="Default Paragraph Font"/>
     <w:uiPriority w:val="1"/>
     <w:semiHidden/>
     <w:unhideWhenUsed/>
   </w:style>
-  <w:style w:type="table" w:default="1" w:styleId="Tablanormal">
+  <w:style w:type="table" w:default="1" w:styleId="TableNormal">
     <w:name w:val="Normal Table"/>
     <w:uiPriority w:val="99"/>
     <w:semiHidden/>
@@ -1846,15 +2219,15 @@
       </w:tblCellMar>
     </w:tblPr>
   </w:style>
-  <w:style w:type="numbering" w:default="1" w:styleId="Sinlista">
+  <w:style w:type="numbering" w:default="1" w:styleId="NoList">
     <w:name w:val="No List"/>
     <w:uiPriority w:val="99"/>
     <w:semiHidden/>
     <w:unhideWhenUsed/>
   </w:style>
-  <w:style w:type="table" w:styleId="Tablaconcuadrcula">
+  <w:style w:type="table" w:styleId="TableGrid">
     <w:name w:val="Table Grid"/>
-    <w:basedOn w:val="Tablanormal"/>
+    <w:basedOn w:val="TableNormal"/>
     <w:uiPriority w:val="59"/>
     <w:rsid w:val="00C14814"/>
     <w:pPr>
@@ -1871,7 +2244,7 @@
       </w:tblBorders>
     </w:tblPr>
   </w:style>
-  <w:style w:type="paragraph" w:styleId="Prrafodelista">
+  <w:style w:type="paragraph" w:styleId="ListParagraph">
     <w:name w:val="List Paragraph"/>
     <w:basedOn w:val="Normal"/>
     <w:uiPriority w:val="34"/>

</xml_diff>